<commit_message>
Las conclusiones to guapas
</commit_message>
<xml_diff>
--- a/PracticaT1.docx
+++ b/PracticaT1.docx
@@ -870,7 +870,10 @@
         <w:jc w:val="both"/>
       </w:pPr>
       <w:r>
-        <w:t xml:space="preserve">Desarrollo de una aplicación para móviles en Android Studio API 28. </w:t>
+        <w:t>En este documento se explicará el d</w:t>
+      </w:r>
+      <w:r>
+        <w:t xml:space="preserve">esarrollo de una aplicación para móviles en Android Studio API 28. </w:t>
       </w:r>
     </w:p>
     <w:p>
@@ -881,7 +884,13 @@
         <w:t xml:space="preserve">La aplicación es un </w:t>
       </w:r>
       <w:r>
-        <w:t xml:space="preserve">juego Quiz con 5 preguntas. Estas preguntas se han realizado utilizando los distintos tipos de controles (“Radio </w:t>
+        <w:t xml:space="preserve">juego Quiz con 5 preguntas. Estas preguntas se han realizado utilizando los distintos tipos de </w:t>
+      </w:r>
+      <w:r>
+        <w:t>selectores</w:t>
+      </w:r>
+      <w:r>
+        <w:t xml:space="preserve"> (“Radio </w:t>
       </w:r>
       <w:proofErr w:type="spellStart"/>
       <w:r>
@@ -1183,36 +1192,40 @@
           </wp:anchor>
         </w:drawing>
       </w:r>
-      <w:bookmarkStart w:id="4" w:name="_GoBack"/>
+      <w:r>
+        <w:rPr>
+          <w:b/>
+        </w:rPr>
+        <w:t>Pantalla de inicio</w:t>
+      </w:r>
+    </w:p>
+    <w:p/>
+    <w:p>
+      <w:pPr>
+        <w:pStyle w:val="Ttulo3"/>
+      </w:pPr>
+      <w:bookmarkStart w:id="4" w:name="_Toc526367172"/>
+      <w:r>
+        <w:t>Preguntas</w:t>
+      </w:r>
       <w:bookmarkEnd w:id="4"/>
-      <w:r>
-        <w:rPr>
-          <w:b/>
-        </w:rPr>
-        <w:t>Pantalla de inicio</w:t>
-      </w:r>
     </w:p>
     <w:p/>
     <w:p>
-      <w:pPr>
-        <w:pStyle w:val="Ttulo3"/>
-      </w:pPr>
-      <w:bookmarkStart w:id="5" w:name="_Toc526367172"/>
-      <w:r>
-        <w:t>Preguntas</w:t>
-      </w:r>
-      <w:bookmarkEnd w:id="5"/>
-    </w:p>
-    <w:p/>
-    <w:p>
-      <w:r>
-        <w:t xml:space="preserve">Todas las preguntas constan </w:t>
-      </w:r>
-      <w:r>
-        <w:t>de la pregunta de tipo texto, un botón para verificar la pregunta. Una vez se ha verificado la pregunta</w:t>
-      </w:r>
-      <w:r>
-        <w:t xml:space="preserve"> aparece un “</w:t>
+      <w:r>
+        <w:t>Todas las preguntas constan d</w:t>
+      </w:r>
+      <w:r>
+        <w:t xml:space="preserve">e un elemento </w:t>
+      </w:r>
+      <w:r>
+        <w:t>de tipo texto</w:t>
+      </w:r>
+      <w:r>
+        <w:t xml:space="preserve"> con la pregunta en sí y</w:t>
+      </w:r>
+      <w:r>
+        <w:t xml:space="preserve"> un botón para verificar la pregunta. Una vez se ha verificado la pregunta aparece un “</w:t>
       </w:r>
       <w:proofErr w:type="spellStart"/>
       <w:r>
@@ -1220,7 +1233,19 @@
       </w:r>
       <w:proofErr w:type="spellEnd"/>
       <w:r>
-        <w:t>” para comunicar si se han ganado o perdido puntos y cuantos han sido. Por último, aparecen dos botones, uno para pasar a la siguiente pregunta y el otro para empezar el juego de nuevo.</w:t>
+        <w:t>” para comunicar si se han ganado o perdido puntos y cu</w:t>
+      </w:r>
+      <w:r>
+        <w:t>á</w:t>
+      </w:r>
+      <w:r>
+        <w:t>ntos han sido. Por último, aparecen dos botones, uno para pasar a la siguiente pregunta y el otro para empezar el juego de nuevo</w:t>
+      </w:r>
+      <w:r>
+        <w:t>, si el usuario lo desease</w:t>
+      </w:r>
+      <w:r>
+        <w:t>.</w:t>
       </w:r>
     </w:p>
     <w:p>
@@ -1904,14 +1929,7 @@
           <w:b/>
           <w:color w:val="262626" w:themeColor="text1" w:themeTint="D9"/>
         </w:rPr>
-        <w:t xml:space="preserve">       </w:t>
-      </w:r>
-      <w:r>
-        <w:rPr>
-          <w:b/>
-          <w:color w:val="262626" w:themeColor="text1" w:themeTint="D9"/>
-        </w:rPr>
-        <w:t>Pregunta</w:t>
+        <w:t xml:space="preserve">       Pregunta</w:t>
       </w:r>
       <w:r>
         <w:rPr>
@@ -2226,15 +2244,18 @@
       <w:pPr>
         <w:pStyle w:val="Ttulo3"/>
       </w:pPr>
-      <w:bookmarkStart w:id="6" w:name="_Toc526367173"/>
+      <w:bookmarkStart w:id="5" w:name="_Toc526367173"/>
       <w:r>
         <w:t>Pantalla de puntuación</w:t>
       </w:r>
-      <w:bookmarkEnd w:id="6"/>
-    </w:p>
-    <w:p>
-      <w:r>
-        <w:t>Consta de una imagen, la puntuación obtenida por el jugador y un botón para volver a comenzar la partida</w:t>
+      <w:bookmarkEnd w:id="5"/>
+    </w:p>
+    <w:p>
+      <w:r>
+        <w:t xml:space="preserve">Consta de una imagen, la puntuación obtenida por el jugador y un botón para volver a </w:t>
+      </w:r>
+      <w:r>
+        <w:t>la pantalla inicial de la aplicación.</w:t>
       </w:r>
     </w:p>
     <w:p>
@@ -2321,7 +2342,7 @@
           <w:color w:val="1F3864" w:themeColor="accent1" w:themeShade="80"/>
         </w:rPr>
       </w:pPr>
-      <w:bookmarkStart w:id="7" w:name="_Toc526367174"/>
+      <w:bookmarkStart w:id="6" w:name="_Toc526367174"/>
       <w:r>
         <w:rPr>
           <w:b/>
@@ -2330,21 +2351,56 @@
         <w:lastRenderedPageBreak/>
         <w:t>Conclusiones</w:t>
       </w:r>
+      <w:bookmarkEnd w:id="6"/>
+    </w:p>
+    <w:p>
+      <w:r>
+        <w:t xml:space="preserve">En esta práctica los dos integrantes del grupo hemos realizado nuestro primer contacto con Android Studio, ya </w:t>
+      </w:r>
+      <w:proofErr w:type="gramStart"/>
+      <w:r>
+        <w:t>que</w:t>
+      </w:r>
+      <w:proofErr w:type="gramEnd"/>
+      <w:r>
+        <w:t xml:space="preserve"> aunque habíamos utilizado otras tecnologías para el desarrollo de aplicaciones móviles (como Unity3D), nunca habíamos utilizado </w:t>
+      </w:r>
+      <w:proofErr w:type="spellStart"/>
+      <w:r>
+        <w:t>esta</w:t>
+      </w:r>
+      <w:proofErr w:type="spellEnd"/>
+      <w:r>
+        <w:t xml:space="preserve"> en particular.</w:t>
+      </w:r>
+    </w:p>
+    <w:p>
+      <w:r>
+        <w:t xml:space="preserve">Al ser una práctica bastante sencilla que toca los distintos tipos de elementos básicos que se pueden utilizar dentro de una aplicación, nos ha facilitado la familiarización con la interfaz de Android Studio para crear las partes gráficas de la aplicación, y las diferentes librerías de Java que se emplean para programar el funcionamiento de la </w:t>
+      </w:r>
+      <w:proofErr w:type="gramStart"/>
+      <w:r>
+        <w:t>aplicación</w:t>
+      </w:r>
+      <w:proofErr w:type="gramEnd"/>
+      <w:r>
+        <w:t xml:space="preserve"> así como la comunicación con el </w:t>
+      </w:r>
+      <w:proofErr w:type="spellStart"/>
+      <w:r>
+        <w:t>front-end</w:t>
+      </w:r>
+      <w:proofErr w:type="spellEnd"/>
+      <w:r>
+        <w:t xml:space="preserve"> de la misma.</w:t>
+      </w:r>
+    </w:p>
+    <w:p>
+      <w:r>
+        <w:t>Estamos satisfechos con el trabajo realizado, y vemos un gran potencial a esta herramienta, a la que esperamos sacar partido a lo largo de la asignatura.</w:t>
+      </w:r>
+      <w:bookmarkStart w:id="7" w:name="_GoBack"/>
       <w:bookmarkEnd w:id="7"/>
-    </w:p>
-    <w:p>
-      <w:pPr>
-        <w:jc w:val="both"/>
-        <w:rPr>
-          <w:rFonts w:ascii="Arial Black" w:hAnsi="Arial Black"/>
-        </w:rPr>
-      </w:pPr>
-      <w:r>
-        <w:rPr>
-          <w:rFonts w:ascii="Arial Black" w:hAnsi="Arial Black"/>
-        </w:rPr>
-        <w:tab/>
-      </w:r>
     </w:p>
     <w:sectPr>
       <w:footerReference w:type="default" r:id="rId19"/>
@@ -4320,7 +4376,7 @@
 </file>
 
 <file path=customXml/itemProps1.xml><?xml version="1.0" encoding="utf-8"?>
-<ds:datastoreItem xmlns:ds="http://schemas.openxmlformats.org/officeDocument/2006/customXml" ds:itemID="{56321D5B-91FB-428D-8CE4-E12A120242FD}">
+<ds:datastoreItem xmlns:ds="http://schemas.openxmlformats.org/officeDocument/2006/customXml" ds:itemID="{F15FC832-2C55-49E7-8BA3-49D9CBD1D138}">
   <ds:schemaRefs>
     <ds:schemaRef ds:uri="http://schemas.openxmlformats.org/officeDocument/2006/bibliography"/>
   </ds:schemaRefs>

</xml_diff>